<commit_message>
need to implement text file
</commit_message>
<xml_diff>
--- a/Project spec.docx
+++ b/Project spec.docx
@@ -201,12 +201,7 @@
     </w:p>
     <w:p>
       <w:r>
-        <w:t>Why testing code is hard be</w:t>
-      </w:r>
-      <w:bookmarkStart w:id="0" w:name="_GoBack"/>
-      <w:bookmarkEnd w:id="0"/>
-      <w:r>
-        <w:t>cause it is not deterministic</w:t>
+        <w:t>Why testing code is hard because it is not deterministic</w:t>
       </w:r>
     </w:p>
     <w:p>
@@ -544,6 +539,455 @@
       <w:proofErr w:type="gramEnd"/>
     </w:p>
     <w:p/>
+    <w:p>
+      <w:pPr>
+        <w:pStyle w:val="ListParagraph"/>
+        <w:numPr>
+          <w:ilvl w:val="0"/>
+          <w:numId w:val="2"/>
+        </w:numPr>
+      </w:pPr>
+      <w:r>
+        <w:t>Once crossover node had been selected, I had to find locate that subtree</w:t>
+      </w:r>
+    </w:p>
+    <w:p>
+      <w:pPr>
+        <w:pStyle w:val="ListParagraph"/>
+        <w:numPr>
+          <w:ilvl w:val="0"/>
+          <w:numId w:val="2"/>
+        </w:numPr>
+      </w:pPr>
+      <w:r>
+        <w:t>Created function – find subtree which.</w:t>
+      </w:r>
+    </w:p>
+    <w:p>
+      <w:pPr>
+        <w:pStyle w:val="ListParagraph"/>
+        <w:numPr>
+          <w:ilvl w:val="0"/>
+          <w:numId w:val="2"/>
+        </w:numPr>
+      </w:pPr>
+      <w:r>
+        <w:t xml:space="preserve">Function uses depth first search recursively to the node and the specific node id. If the node is not in the list, it throws an error to indicate that the node is not within the list.  </w:t>
+      </w:r>
+    </w:p>
+    <w:p>
+      <w:pPr>
+        <w:pStyle w:val="ListParagraph"/>
+        <w:numPr>
+          <w:ilvl w:val="0"/>
+          <w:numId w:val="2"/>
+        </w:numPr>
+      </w:pPr>
+      <w:r>
+        <w:t xml:space="preserve">Now that node selected, and subtree found, crossover can occur. </w:t>
+      </w:r>
+    </w:p>
+    <w:p>
+      <w:pPr>
+        <w:pStyle w:val="ListParagraph"/>
+        <w:numPr>
+          <w:ilvl w:val="0"/>
+          <w:numId w:val="2"/>
+        </w:numPr>
+      </w:pPr>
+      <w:r>
+        <w:t xml:space="preserve">Made function – swap nodes to perform crossover. </w:t>
+      </w:r>
+    </w:p>
+    <w:p>
+      <w:pPr>
+        <w:pStyle w:val="ListParagraph"/>
+        <w:numPr>
+          <w:ilvl w:val="0"/>
+          <w:numId w:val="2"/>
+        </w:numPr>
+      </w:pPr>
+      <w:r>
+        <w:t xml:space="preserve">Uses both trees, their list of nodes and the random nodes selected as the trees and list of nodes are going to be updated. </w:t>
+      </w:r>
+    </w:p>
+    <w:p>
+      <w:pPr>
+        <w:pStyle w:val="ListParagraph"/>
+        <w:numPr>
+          <w:ilvl w:val="0"/>
+          <w:numId w:val="2"/>
+        </w:numPr>
+      </w:pPr>
+      <w:r>
+        <w:t xml:space="preserve">Locates the child to be swapped and swaps the links over with the other parent, such that the subtree </w:t>
+      </w:r>
+      <w:proofErr w:type="spellStart"/>
+      <w:r>
+        <w:t>detatches</w:t>
+      </w:r>
+      <w:proofErr w:type="spellEnd"/>
+      <w:r>
+        <w:t xml:space="preserve"> itself from its current parents and is </w:t>
+      </w:r>
+      <w:proofErr w:type="spellStart"/>
+      <w:r>
+        <w:t>attatched</w:t>
+      </w:r>
+      <w:proofErr w:type="spellEnd"/>
+      <w:r>
+        <w:t xml:space="preserve"> to the new </w:t>
+      </w:r>
+      <w:proofErr w:type="spellStart"/>
+      <w:r>
+        <w:t>substree</w:t>
+      </w:r>
+      <w:proofErr w:type="spellEnd"/>
+      <w:r>
+        <w:t xml:space="preserve">. </w:t>
+      </w:r>
+    </w:p>
+    <w:p>
+      <w:pPr>
+        <w:pStyle w:val="ListParagraph"/>
+        <w:numPr>
+          <w:ilvl w:val="0"/>
+          <w:numId w:val="2"/>
+        </w:numPr>
+      </w:pPr>
+      <w:r>
+        <w:t xml:space="preserve">Used a clone of the parents to do this, since wanted to keep parents in the population initially. </w:t>
+      </w:r>
+    </w:p>
+    <w:p>
+      <w:pPr>
+        <w:pStyle w:val="ListParagraph"/>
+        <w:numPr>
+          <w:ilvl w:val="0"/>
+          <w:numId w:val="2"/>
+        </w:numPr>
+      </w:pPr>
+      <w:r>
+        <w:t xml:space="preserve">Crossover done with </w:t>
+      </w:r>
+      <w:proofErr w:type="spellStart"/>
+      <w:r>
+        <w:t>corss</w:t>
+      </w:r>
+      <w:proofErr w:type="spellEnd"/>
+      <w:r>
+        <w:t xml:space="preserve"> over rate based on the user choice. </w:t>
+      </w:r>
+    </w:p>
+    <w:p/>
+    <w:p/>
+    <w:p>
+      <w:pPr>
+        <w:pStyle w:val="ListParagraph"/>
+        <w:numPr>
+          <w:ilvl w:val="0"/>
+          <w:numId w:val="2"/>
+        </w:numPr>
+      </w:pPr>
+      <w:r>
+        <w:t xml:space="preserve">Next to be completed was mutation. </w:t>
+      </w:r>
+    </w:p>
+    <w:p>
+      <w:pPr>
+        <w:pStyle w:val="ListParagraph"/>
+        <w:numPr>
+          <w:ilvl w:val="0"/>
+          <w:numId w:val="2"/>
+        </w:numPr>
+      </w:pPr>
+      <w:r>
+        <w:t>Mutation generally comes after crossover</w:t>
+      </w:r>
+    </w:p>
+    <w:p>
+      <w:pPr>
+        <w:pStyle w:val="ListParagraph"/>
+        <w:numPr>
+          <w:ilvl w:val="0"/>
+          <w:numId w:val="2"/>
+        </w:numPr>
+      </w:pPr>
+      <w:r>
+        <w:t>Mutations for this project have smaller effects on the population, however can still make changes to the population fitness of individual</w:t>
+      </w:r>
+    </w:p>
+    <w:p>
+      <w:pPr>
+        <w:pStyle w:val="ListParagraph"/>
+        <w:numPr>
+          <w:ilvl w:val="0"/>
+          <w:numId w:val="2"/>
+        </w:numPr>
+      </w:pPr>
+      <w:r>
+        <w:t xml:space="preserve">To </w:t>
+      </w:r>
+      <w:proofErr w:type="spellStart"/>
+      <w:r>
+        <w:t>compelte</w:t>
+      </w:r>
+      <w:proofErr w:type="spellEnd"/>
+      <w:r>
+        <w:t xml:space="preserve"> this, again, </w:t>
+      </w:r>
+      <w:proofErr w:type="gramStart"/>
+      <w:r>
+        <w:t>selected  random</w:t>
+      </w:r>
+      <w:proofErr w:type="gramEnd"/>
+      <w:r>
+        <w:t xml:space="preserve"> value for the each child, and find the subtree for that node. </w:t>
+      </w:r>
+    </w:p>
+    <w:p>
+      <w:pPr>
+        <w:pStyle w:val="ListParagraph"/>
+        <w:numPr>
+          <w:ilvl w:val="0"/>
+          <w:numId w:val="2"/>
+        </w:numPr>
+      </w:pPr>
+      <w:proofErr w:type="spellStart"/>
+      <w:r>
+        <w:t>Perfrom</w:t>
+      </w:r>
+      <w:proofErr w:type="spellEnd"/>
+      <w:r>
+        <w:t xml:space="preserve"> to check if the node selected is a genetic operator. If it is, then select another genetic operator with the same arity, and return this new tree.</w:t>
+      </w:r>
+    </w:p>
+    <w:p>
+      <w:pPr>
+        <w:pStyle w:val="ListParagraph"/>
+        <w:numPr>
+          <w:ilvl w:val="0"/>
+          <w:numId w:val="2"/>
+        </w:numPr>
+      </w:pPr>
+      <w:r>
+        <w:t>If value is in X1, X5, then select another variable based on that</w:t>
+      </w:r>
+    </w:p>
+    <w:p>
+      <w:pPr>
+        <w:pStyle w:val="ListParagraph"/>
+        <w:numPr>
+          <w:ilvl w:val="0"/>
+          <w:numId w:val="2"/>
+        </w:numPr>
+      </w:pPr>
+      <w:r>
+        <w:t xml:space="preserve">If in neither, then check to see fitness of individual, </w:t>
+      </w:r>
+    </w:p>
+    <w:p>
+      <w:pPr>
+        <w:pStyle w:val="ListParagraph"/>
+        <w:numPr>
+          <w:ilvl w:val="0"/>
+          <w:numId w:val="2"/>
+        </w:numPr>
+      </w:pPr>
+      <w:r>
+        <w:t xml:space="preserve">If greater than 0, then reduce value by 0.1. </w:t>
+      </w:r>
+    </w:p>
+    <w:p>
+      <w:pPr>
+        <w:pStyle w:val="ListParagraph"/>
+        <w:numPr>
+          <w:ilvl w:val="0"/>
+          <w:numId w:val="2"/>
+        </w:numPr>
+      </w:pPr>
+      <w:r>
+        <w:t>Based on mutation rate which was relatively low</w:t>
+      </w:r>
+    </w:p>
+    <w:p/>
+    <w:p/>
+    <w:p>
+      <w:pPr>
+        <w:rPr>
+          <w:b/>
+          <w:bCs/>
+          <w:i/>
+          <w:iCs/>
+        </w:rPr>
+      </w:pPr>
+      <w:r>
+        <w:rPr>
+          <w:b/>
+          <w:bCs/>
+          <w:i/>
+          <w:iCs/>
+        </w:rPr>
+        <w:t>Prefix to infix conversion</w:t>
+      </w:r>
+    </w:p>
+    <w:p>
+      <w:r>
+        <w:t xml:space="preserve">Now that the children trees were made, they now had to be put back into population, therefore they had to go back to original state of being in infix notation. </w:t>
+      </w:r>
+    </w:p>
+    <w:p>
+      <w:r>
+        <w:t xml:space="preserve">Created another class – </w:t>
+      </w:r>
+      <w:proofErr w:type="spellStart"/>
+      <w:r>
+        <w:t>ToInfixParser</w:t>
+      </w:r>
+      <w:proofErr w:type="spellEnd"/>
+      <w:r>
+        <w:t xml:space="preserve"> to do exactly that. </w:t>
+      </w:r>
+    </w:p>
+    <w:p>
+      <w:r>
+        <w:t xml:space="preserve">First method – </w:t>
+      </w:r>
+      <w:proofErr w:type="spellStart"/>
+      <w:r>
+        <w:t>decondstruct</w:t>
+      </w:r>
+      <w:proofErr w:type="spellEnd"/>
+      <w:r>
+        <w:t xml:space="preserve"> tree was used to take all the list node values, which were </w:t>
+      </w:r>
+      <w:proofErr w:type="spellStart"/>
+      <w:r>
+        <w:t>identcle</w:t>
+      </w:r>
+      <w:proofErr w:type="spellEnd"/>
+      <w:r>
+        <w:t xml:space="preserve"> to the tree, and put them directly back into prefix notation. </w:t>
+      </w:r>
+    </w:p>
+    <w:p>
+      <w:r>
+        <w:t xml:space="preserve">Next function made was taken from elsewhere to convert the prefix to infix conversion. </w:t>
+      </w:r>
+    </w:p>
+    <w:p>
+      <w:r>
+        <w:t xml:space="preserve">Initially, </w:t>
+      </w:r>
+      <w:proofErr w:type="spellStart"/>
+      <w:r>
+        <w:t>convert_to_infix</w:t>
+      </w:r>
+      <w:proofErr w:type="spellEnd"/>
+      <w:r>
+        <w:t xml:space="preserve"> reverses the prefix notation and starts to add the values into stack</w:t>
+      </w:r>
+    </w:p>
+    <w:p>
+      <w:r>
+        <w:t>It checks to see if the genetic operators are in the list, if they are, then pop off the top two values from the stack and append them to format – &lt;</w:t>
+      </w:r>
+      <w:proofErr w:type="spellStart"/>
+      <w:r>
+        <w:t>oerand</w:t>
+      </w:r>
+      <w:proofErr w:type="spellEnd"/>
+      <w:r>
+        <w:t>&gt;&lt;operator&gt;&lt;operand&gt;. Keep doing this for all values in the prefix expression till it ends, then return the infix expression</w:t>
+      </w:r>
+    </w:p>
+    <w:p/>
+    <w:p>
+      <w:r>
+        <w:t xml:space="preserve">Updating population </w:t>
+      </w:r>
+    </w:p>
+    <w:p>
+      <w:proofErr w:type="spellStart"/>
+      <w:r>
+        <w:t>Fitnesses</w:t>
+      </w:r>
+      <w:proofErr w:type="spellEnd"/>
+      <w:r>
+        <w:t xml:space="preserve"> of both children could now be computed easily and population updated.</w:t>
+      </w:r>
+    </w:p>
+    <w:p>
+      <w:r>
+        <w:t xml:space="preserve">Within population class, created method – update population. </w:t>
+      </w:r>
+    </w:p>
+    <w:p>
+      <w:r>
+        <w:t xml:space="preserve">Function takes the current popn, their </w:t>
+      </w:r>
+      <w:proofErr w:type="spellStart"/>
+      <w:r>
+        <w:t>fitnesses</w:t>
+      </w:r>
+      <w:proofErr w:type="spellEnd"/>
+      <w:r>
+        <w:t>, the new children</w:t>
+      </w:r>
+    </w:p>
+    <w:p/>
+    <w:p>
+      <w:r>
+        <w:t xml:space="preserve">The function finds the worst member of the current population and gets its index. </w:t>
+      </w:r>
+    </w:p>
+    <w:p>
+      <w:r>
+        <w:t xml:space="preserve">This value is then compared against the first child. If it </w:t>
+      </w:r>
+      <w:proofErr w:type="spellStart"/>
+      <w:r>
+        <w:t>it</w:t>
+      </w:r>
+      <w:proofErr w:type="spellEnd"/>
+      <w:r>
+        <w:t xml:space="preserve"> better, then this value is removed from the population. This process is </w:t>
+      </w:r>
+      <w:proofErr w:type="spellStart"/>
+      <w:r>
+        <w:t>reeated</w:t>
+      </w:r>
+      <w:proofErr w:type="spellEnd"/>
+      <w:r>
+        <w:t xml:space="preserve"> to </w:t>
+      </w:r>
+      <w:proofErr w:type="spellStart"/>
+      <w:r>
+        <w:t>prvent</w:t>
+      </w:r>
+      <w:proofErr w:type="spellEnd"/>
+      <w:r>
+        <w:t xml:space="preserve"> child </w:t>
+      </w:r>
+      <w:proofErr w:type="spellStart"/>
+      <w:r>
+        <w:t>enetering</w:t>
+      </w:r>
+      <w:proofErr w:type="spellEnd"/>
+      <w:r>
+        <w:t xml:space="preserve"> population or replacing the worse individual in the population. </w:t>
+      </w:r>
+    </w:p>
+    <w:p>
+      <w:r>
+        <w:t xml:space="preserve">Eventually the new population is created with new fitness values. </w:t>
+      </w:r>
+      <w:bookmarkStart w:id="0" w:name="_GoBack"/>
+      <w:bookmarkEnd w:id="0"/>
+      <w:r>
+        <w:t xml:space="preserve"> </w:t>
+      </w:r>
+    </w:p>
     <w:p/>
     <w:sectPr>
       <w:pgSz w:w="11900" w:h="16840"/>
@@ -670,8 +1114,124 @@
       </w:rPr>
     </w:lvl>
   </w:abstractNum>
+  <w:abstractNum w:abstractNumId="1">
+    <w:nsid w:val="5FD54BD3"/>
+    <w:multiLevelType w:val="hybridMultilevel"/>
+    <w:tmpl w:val="9BD4BE68"/>
+    <w:lvl w:ilvl="0" w:tplc="08090001">
+      <w:start w:val="1"/>
+      <w:numFmt w:val="bullet"/>
+      <w:lvlText w:val=""/>
+      <w:lvlJc w:val="left"/>
+      <w:pPr>
+        <w:ind w:left="720" w:hanging="360"/>
+      </w:pPr>
+      <w:rPr>
+        <w:rFonts w:ascii="Symbol" w:hAnsi="Symbol" w:hint="default"/>
+      </w:rPr>
+    </w:lvl>
+    <w:lvl w:ilvl="1" w:tplc="08090003" w:tentative="1">
+      <w:start w:val="1"/>
+      <w:numFmt w:val="bullet"/>
+      <w:lvlText w:val="o"/>
+      <w:lvlJc w:val="left"/>
+      <w:pPr>
+        <w:ind w:left="1440" w:hanging="360"/>
+      </w:pPr>
+      <w:rPr>
+        <w:rFonts w:ascii="Courier New" w:hAnsi="Courier New" w:cs="Courier New" w:hint="default"/>
+      </w:rPr>
+    </w:lvl>
+    <w:lvl w:ilvl="2" w:tplc="08090005" w:tentative="1">
+      <w:start w:val="1"/>
+      <w:numFmt w:val="bullet"/>
+      <w:lvlText w:val=""/>
+      <w:lvlJc w:val="left"/>
+      <w:pPr>
+        <w:ind w:left="2160" w:hanging="360"/>
+      </w:pPr>
+      <w:rPr>
+        <w:rFonts w:ascii="Wingdings" w:hAnsi="Wingdings" w:hint="default"/>
+      </w:rPr>
+    </w:lvl>
+    <w:lvl w:ilvl="3" w:tplc="08090001" w:tentative="1">
+      <w:start w:val="1"/>
+      <w:numFmt w:val="bullet"/>
+      <w:lvlText w:val=""/>
+      <w:lvlJc w:val="left"/>
+      <w:pPr>
+        <w:ind w:left="2880" w:hanging="360"/>
+      </w:pPr>
+      <w:rPr>
+        <w:rFonts w:ascii="Symbol" w:hAnsi="Symbol" w:hint="default"/>
+      </w:rPr>
+    </w:lvl>
+    <w:lvl w:ilvl="4" w:tplc="08090003" w:tentative="1">
+      <w:start w:val="1"/>
+      <w:numFmt w:val="bullet"/>
+      <w:lvlText w:val="o"/>
+      <w:lvlJc w:val="left"/>
+      <w:pPr>
+        <w:ind w:left="3600" w:hanging="360"/>
+      </w:pPr>
+      <w:rPr>
+        <w:rFonts w:ascii="Courier New" w:hAnsi="Courier New" w:cs="Courier New" w:hint="default"/>
+      </w:rPr>
+    </w:lvl>
+    <w:lvl w:ilvl="5" w:tplc="08090005" w:tentative="1">
+      <w:start w:val="1"/>
+      <w:numFmt w:val="bullet"/>
+      <w:lvlText w:val=""/>
+      <w:lvlJc w:val="left"/>
+      <w:pPr>
+        <w:ind w:left="4320" w:hanging="360"/>
+      </w:pPr>
+      <w:rPr>
+        <w:rFonts w:ascii="Wingdings" w:hAnsi="Wingdings" w:hint="default"/>
+      </w:rPr>
+    </w:lvl>
+    <w:lvl w:ilvl="6" w:tplc="08090001" w:tentative="1">
+      <w:start w:val="1"/>
+      <w:numFmt w:val="bullet"/>
+      <w:lvlText w:val=""/>
+      <w:lvlJc w:val="left"/>
+      <w:pPr>
+        <w:ind w:left="5040" w:hanging="360"/>
+      </w:pPr>
+      <w:rPr>
+        <w:rFonts w:ascii="Symbol" w:hAnsi="Symbol" w:hint="default"/>
+      </w:rPr>
+    </w:lvl>
+    <w:lvl w:ilvl="7" w:tplc="08090003" w:tentative="1">
+      <w:start w:val="1"/>
+      <w:numFmt w:val="bullet"/>
+      <w:lvlText w:val="o"/>
+      <w:lvlJc w:val="left"/>
+      <w:pPr>
+        <w:ind w:left="5760" w:hanging="360"/>
+      </w:pPr>
+      <w:rPr>
+        <w:rFonts w:ascii="Courier New" w:hAnsi="Courier New" w:cs="Courier New" w:hint="default"/>
+      </w:rPr>
+    </w:lvl>
+    <w:lvl w:ilvl="8" w:tplc="08090005" w:tentative="1">
+      <w:start w:val="1"/>
+      <w:numFmt w:val="bullet"/>
+      <w:lvlText w:val=""/>
+      <w:lvlJc w:val="left"/>
+      <w:pPr>
+        <w:ind w:left="6480" w:hanging="360"/>
+      </w:pPr>
+      <w:rPr>
+        <w:rFonts w:ascii="Wingdings" w:hAnsi="Wingdings" w:hint="default"/>
+      </w:rPr>
+    </w:lvl>
+  </w:abstractNum>
   <w:num w:numId="1">
     <w:abstractNumId w:val="0"/>
+  </w:num>
+  <w:num w:numId="2">
+    <w:abstractNumId w:val="1"/>
   </w:num>
 </w:numbering>
 </file>

</xml_diff>

<commit_message>
spell chec fr report done
</commit_message>
<xml_diff>
--- a/Project spec.docx
+++ b/Project spec.docx
@@ -539,277 +539,6 @@
       <w:proofErr w:type="gramEnd"/>
     </w:p>
     <w:p/>
-    <w:p>
-      <w:pPr>
-        <w:pStyle w:val="ListParagraph"/>
-        <w:numPr>
-          <w:ilvl w:val="0"/>
-          <w:numId w:val="2"/>
-        </w:numPr>
-      </w:pPr>
-      <w:r>
-        <w:t>Once crossover node had been selected, I had to find locate that subtree</w:t>
-      </w:r>
-    </w:p>
-    <w:p>
-      <w:pPr>
-        <w:pStyle w:val="ListParagraph"/>
-        <w:numPr>
-          <w:ilvl w:val="0"/>
-          <w:numId w:val="2"/>
-        </w:numPr>
-      </w:pPr>
-      <w:r>
-        <w:t>Created function – find subtree which.</w:t>
-      </w:r>
-    </w:p>
-    <w:p>
-      <w:pPr>
-        <w:pStyle w:val="ListParagraph"/>
-        <w:numPr>
-          <w:ilvl w:val="0"/>
-          <w:numId w:val="2"/>
-        </w:numPr>
-      </w:pPr>
-      <w:r>
-        <w:t xml:space="preserve">Function uses depth first search recursively to the node and the specific node id. If the node is not in the list, it throws an error to indicate that the node is not within the list.  </w:t>
-      </w:r>
-    </w:p>
-    <w:p>
-      <w:pPr>
-        <w:pStyle w:val="ListParagraph"/>
-        <w:numPr>
-          <w:ilvl w:val="0"/>
-          <w:numId w:val="2"/>
-        </w:numPr>
-      </w:pPr>
-      <w:r>
-        <w:t xml:space="preserve">Now that node selected, and subtree found, crossover can occur. </w:t>
-      </w:r>
-    </w:p>
-    <w:p>
-      <w:pPr>
-        <w:pStyle w:val="ListParagraph"/>
-        <w:numPr>
-          <w:ilvl w:val="0"/>
-          <w:numId w:val="2"/>
-        </w:numPr>
-      </w:pPr>
-      <w:r>
-        <w:t xml:space="preserve">Made function – swap nodes to perform crossover. </w:t>
-      </w:r>
-    </w:p>
-    <w:p>
-      <w:pPr>
-        <w:pStyle w:val="ListParagraph"/>
-        <w:numPr>
-          <w:ilvl w:val="0"/>
-          <w:numId w:val="2"/>
-        </w:numPr>
-      </w:pPr>
-      <w:r>
-        <w:t xml:space="preserve">Uses both trees, their list of nodes and the random nodes selected as the trees and list of nodes are going to be updated. </w:t>
-      </w:r>
-    </w:p>
-    <w:p>
-      <w:pPr>
-        <w:pStyle w:val="ListParagraph"/>
-        <w:numPr>
-          <w:ilvl w:val="0"/>
-          <w:numId w:val="2"/>
-        </w:numPr>
-      </w:pPr>
-      <w:r>
-        <w:t xml:space="preserve">Locates the child to be swapped and swaps the links over with the other parent, such that the subtree </w:t>
-      </w:r>
-      <w:proofErr w:type="spellStart"/>
-      <w:r>
-        <w:t>detatches</w:t>
-      </w:r>
-      <w:proofErr w:type="spellEnd"/>
-      <w:r>
-        <w:t xml:space="preserve"> itself from its current parents and is </w:t>
-      </w:r>
-      <w:proofErr w:type="spellStart"/>
-      <w:r>
-        <w:t>attatched</w:t>
-      </w:r>
-      <w:proofErr w:type="spellEnd"/>
-      <w:r>
-        <w:t xml:space="preserve"> to the new </w:t>
-      </w:r>
-      <w:proofErr w:type="spellStart"/>
-      <w:r>
-        <w:t>substree</w:t>
-      </w:r>
-      <w:proofErr w:type="spellEnd"/>
-      <w:r>
-        <w:t xml:space="preserve">. </w:t>
-      </w:r>
-    </w:p>
-    <w:p>
-      <w:pPr>
-        <w:pStyle w:val="ListParagraph"/>
-        <w:numPr>
-          <w:ilvl w:val="0"/>
-          <w:numId w:val="2"/>
-        </w:numPr>
-      </w:pPr>
-      <w:r>
-        <w:t xml:space="preserve">Used a clone of the parents to do this, since wanted to keep parents in the population initially. </w:t>
-      </w:r>
-    </w:p>
-    <w:p>
-      <w:pPr>
-        <w:pStyle w:val="ListParagraph"/>
-        <w:numPr>
-          <w:ilvl w:val="0"/>
-          <w:numId w:val="2"/>
-        </w:numPr>
-      </w:pPr>
-      <w:r>
-        <w:t xml:space="preserve">Crossover done with </w:t>
-      </w:r>
-      <w:proofErr w:type="spellStart"/>
-      <w:r>
-        <w:t>corss</w:t>
-      </w:r>
-      <w:proofErr w:type="spellEnd"/>
-      <w:r>
-        <w:t xml:space="preserve"> over rate based on the user choice. </w:t>
-      </w:r>
-    </w:p>
-    <w:p/>
-    <w:p/>
-    <w:p>
-      <w:pPr>
-        <w:pStyle w:val="ListParagraph"/>
-        <w:numPr>
-          <w:ilvl w:val="0"/>
-          <w:numId w:val="2"/>
-        </w:numPr>
-      </w:pPr>
-      <w:r>
-        <w:t xml:space="preserve">Next to be completed was mutation. </w:t>
-      </w:r>
-    </w:p>
-    <w:p>
-      <w:pPr>
-        <w:pStyle w:val="ListParagraph"/>
-        <w:numPr>
-          <w:ilvl w:val="0"/>
-          <w:numId w:val="2"/>
-        </w:numPr>
-      </w:pPr>
-      <w:r>
-        <w:t>Mutation generally comes after crossover</w:t>
-      </w:r>
-    </w:p>
-    <w:p>
-      <w:pPr>
-        <w:pStyle w:val="ListParagraph"/>
-        <w:numPr>
-          <w:ilvl w:val="0"/>
-          <w:numId w:val="2"/>
-        </w:numPr>
-      </w:pPr>
-      <w:r>
-        <w:t>Mutations for this project have smaller effects on the population, however can still make changes to the population fitness of individual</w:t>
-      </w:r>
-    </w:p>
-    <w:p>
-      <w:pPr>
-        <w:pStyle w:val="ListParagraph"/>
-        <w:numPr>
-          <w:ilvl w:val="0"/>
-          <w:numId w:val="2"/>
-        </w:numPr>
-      </w:pPr>
-      <w:r>
-        <w:t xml:space="preserve">To </w:t>
-      </w:r>
-      <w:proofErr w:type="spellStart"/>
-      <w:r>
-        <w:t>compelte</w:t>
-      </w:r>
-      <w:proofErr w:type="spellEnd"/>
-      <w:r>
-        <w:t xml:space="preserve"> this, again, </w:t>
-      </w:r>
-      <w:proofErr w:type="gramStart"/>
-      <w:r>
-        <w:t>selected  random</w:t>
-      </w:r>
-      <w:proofErr w:type="gramEnd"/>
-      <w:r>
-        <w:t xml:space="preserve"> value for the each child, and find the subtree for that node. </w:t>
-      </w:r>
-    </w:p>
-    <w:p>
-      <w:pPr>
-        <w:pStyle w:val="ListParagraph"/>
-        <w:numPr>
-          <w:ilvl w:val="0"/>
-          <w:numId w:val="2"/>
-        </w:numPr>
-      </w:pPr>
-      <w:proofErr w:type="spellStart"/>
-      <w:r>
-        <w:t>Perfrom</w:t>
-      </w:r>
-      <w:proofErr w:type="spellEnd"/>
-      <w:r>
-        <w:t xml:space="preserve"> to check if the node selected is a genetic operator. If it is, then select another genetic operator with the same arity, and return this new tree.</w:t>
-      </w:r>
-    </w:p>
-    <w:p>
-      <w:pPr>
-        <w:pStyle w:val="ListParagraph"/>
-        <w:numPr>
-          <w:ilvl w:val="0"/>
-          <w:numId w:val="2"/>
-        </w:numPr>
-      </w:pPr>
-      <w:r>
-        <w:t>If value is in X1, X5, then select another variable based on that</w:t>
-      </w:r>
-    </w:p>
-    <w:p>
-      <w:pPr>
-        <w:pStyle w:val="ListParagraph"/>
-        <w:numPr>
-          <w:ilvl w:val="0"/>
-          <w:numId w:val="2"/>
-        </w:numPr>
-      </w:pPr>
-      <w:r>
-        <w:t xml:space="preserve">If in neither, then check to see fitness of individual, </w:t>
-      </w:r>
-    </w:p>
-    <w:p>
-      <w:pPr>
-        <w:pStyle w:val="ListParagraph"/>
-        <w:numPr>
-          <w:ilvl w:val="0"/>
-          <w:numId w:val="2"/>
-        </w:numPr>
-      </w:pPr>
-      <w:r>
-        <w:t xml:space="preserve">If greater than 0, then reduce value by 0.1. </w:t>
-      </w:r>
-    </w:p>
-    <w:p>
-      <w:pPr>
-        <w:pStyle w:val="ListParagraph"/>
-        <w:numPr>
-          <w:ilvl w:val="0"/>
-          <w:numId w:val="2"/>
-        </w:numPr>
-      </w:pPr>
-      <w:r>
-        <w:t>Based on mutation rate which was relatively low</w:t>
-      </w:r>
-    </w:p>
     <w:p/>
     <w:p/>
     <w:p>
@@ -831,76 +560,6 @@
         <w:t>Prefix to infix conversion</w:t>
       </w:r>
     </w:p>
-    <w:p>
-      <w:r>
-        <w:t xml:space="preserve">Now that the children trees were made, they now had to be put back into population, therefore they had to go back to original state of being in infix notation. </w:t>
-      </w:r>
-    </w:p>
-    <w:p>
-      <w:r>
-        <w:t xml:space="preserve">Created another class – </w:t>
-      </w:r>
-      <w:proofErr w:type="spellStart"/>
-      <w:r>
-        <w:t>ToInfixParser</w:t>
-      </w:r>
-      <w:proofErr w:type="spellEnd"/>
-      <w:r>
-        <w:t xml:space="preserve"> to do exactly that. </w:t>
-      </w:r>
-    </w:p>
-    <w:p>
-      <w:r>
-        <w:t xml:space="preserve">First method – </w:t>
-      </w:r>
-      <w:proofErr w:type="spellStart"/>
-      <w:r>
-        <w:t>decondstruct</w:t>
-      </w:r>
-      <w:proofErr w:type="spellEnd"/>
-      <w:r>
-        <w:t xml:space="preserve"> tree was used to take all the list node values, which were </w:t>
-      </w:r>
-      <w:proofErr w:type="spellStart"/>
-      <w:r>
-        <w:t>identcle</w:t>
-      </w:r>
-      <w:proofErr w:type="spellEnd"/>
-      <w:r>
-        <w:t xml:space="preserve"> to the tree, and put them directly back into prefix notation. </w:t>
-      </w:r>
-    </w:p>
-    <w:p>
-      <w:r>
-        <w:t xml:space="preserve">Next function made was taken from elsewhere to convert the prefix to infix conversion. </w:t>
-      </w:r>
-    </w:p>
-    <w:p>
-      <w:r>
-        <w:t xml:space="preserve">Initially, </w:t>
-      </w:r>
-      <w:proofErr w:type="spellStart"/>
-      <w:r>
-        <w:t>convert_to_infix</w:t>
-      </w:r>
-      <w:proofErr w:type="spellEnd"/>
-      <w:r>
-        <w:t xml:space="preserve"> reverses the prefix notation and starts to add the values into stack</w:t>
-      </w:r>
-    </w:p>
-    <w:p>
-      <w:r>
-        <w:t>It checks to see if the genetic operators are in the list, if they are, then pop off the top two values from the stack and append them to format – &lt;</w:t>
-      </w:r>
-      <w:proofErr w:type="spellStart"/>
-      <w:r>
-        <w:t>oerand</w:t>
-      </w:r>
-      <w:proofErr w:type="spellEnd"/>
-      <w:r>
-        <w:t>&gt;&lt;operator&gt;&lt;operand&gt;. Keep doing this for all values in the prefix expression till it ends, then return the infix expression</w:t>
-      </w:r>
-    </w:p>
     <w:p/>
     <w:p>
       <w:r>
@@ -982,13 +641,14 @@
       <w:r>
         <w:t xml:space="preserve">Eventually the new population is created with new fitness values. </w:t>
       </w:r>
+      <w:r>
+        <w:t xml:space="preserve"> </w:t>
+      </w:r>
+    </w:p>
+    <w:p>
       <w:bookmarkStart w:id="0" w:name="_GoBack"/>
       <w:bookmarkEnd w:id="0"/>
-      <w:r>
-        <w:t xml:space="preserve"> </w:t>
-      </w:r>
-    </w:p>
-    <w:p/>
+    </w:p>
     <w:sectPr>
       <w:pgSz w:w="11900" w:h="16840"/>
       <w:pgMar w:top="1440" w:right="1440" w:bottom="1440" w:left="1440" w:header="720" w:footer="720" w:gutter="0"/>

</xml_diff>